<commit_message>
Updated Documents and experiments with request
* updated database document
* updated projektbeschrieb document
* first experiments with requests
</commit_message>
<xml_diff>
--- a/documents/Database.docx
+++ b/documents/Database.docx
@@ -25,17 +25,164 @@
       </w:r>
     </w:p>
     <w:p/>
+    <w:p>
+      <w:pPr>
+        <w:pStyle w:val="berschrift1"/>
+      </w:pPr>
+      <w:r>
+        <w:t>Benötigte Tabellen</w:t>
+      </w:r>
+    </w:p>
+    <w:p>
+      <w:r>
+        <w:t xml:space="preserve">Generell kommt die Applikation mit nur zwei Tabellen aus. </w:t>
+      </w:r>
+      <w:r>
+        <w:t xml:space="preserve">Da der Fokus auf anderer Funktionalität liegt. </w:t>
+      </w:r>
+    </w:p>
+    <w:p>
+      <w:r>
+        <w:t>Zum einen wird eine Tabelle «</w:t>
+      </w:r>
+      <w:proofErr w:type="spellStart"/>
+      <w:r>
+        <w:t>request</w:t>
+      </w:r>
+      <w:proofErr w:type="spellEnd"/>
+      <w:r>
+        <w:t>» benötigt. Sie wird benötigt, um die Abfragen de</w:t>
+      </w:r>
+      <w:r>
+        <w:t>r</w:t>
+      </w:r>
+      <w:r>
+        <w:t xml:space="preserve"> User zu speichern,</w:t>
+      </w:r>
+      <w:r>
+        <w:t xml:space="preserve"> damit sie gegebenenfalls später auf dem Profil des Users eingesehen werden können oder </w:t>
+      </w:r>
+      <w:r>
+        <w:t xml:space="preserve">man sie </w:t>
+      </w:r>
+      <w:r>
+        <w:t>über einen Link freige</w:t>
+      </w:r>
+      <w:r>
+        <w:t>ben</w:t>
+      </w:r>
+      <w:r>
+        <w:t xml:space="preserve"> kann. Ebenfalls können Daten für Statistiken aus der Tabelle gelesen werden.</w:t>
+      </w:r>
+      <w:r>
+        <w:t xml:space="preserve"> </w:t>
+      </w:r>
+    </w:p>
+    <w:p>
+      <w:r>
+        <w:t>Ebenfalls wird eine Tabelle «</w:t>
+      </w:r>
+      <w:proofErr w:type="spellStart"/>
+      <w:r>
+        <w:t>user</w:t>
+      </w:r>
+      <w:proofErr w:type="spellEnd"/>
+      <w:r>
+        <w:t>» benötigt. Hier werden die Benutzerinformationen abgespeichert. Die Tabelle wird benötigt, um sich anzumelden, sein Profil anzuzeigen und um Abfragen mit einem Benutzer zu verbinden.</w:t>
+      </w:r>
+    </w:p>
+    <w:p>
+      <w:r>
+        <w:t xml:space="preserve">Die beiden Tabellen sind mit einer </w:t>
+      </w:r>
+      <w:proofErr w:type="spellStart"/>
+      <w:r>
+        <w:t>OneToMany</w:t>
+      </w:r>
+      <w:proofErr w:type="spellEnd"/>
+      <w:r>
+        <w:t xml:space="preserve">-Verbindung verbunden. Da ein User mehrere Request </w:t>
+      </w:r>
+      <w:r>
+        <w:t>speichern</w:t>
+      </w:r>
+      <w:r>
+        <w:t xml:space="preserve"> kann.</w:t>
+      </w:r>
+    </w:p>
+    <w:p>
+      <w:r>
+        <w:t xml:space="preserve">Speziell zu beachten ist die </w:t>
+      </w:r>
+      <w:proofErr w:type="spellStart"/>
+      <w:r>
+        <w:t>Column</w:t>
+      </w:r>
+      <w:proofErr w:type="spellEnd"/>
+      <w:r>
+        <w:t xml:space="preserve"> «</w:t>
+      </w:r>
+      <w:proofErr w:type="spellStart"/>
+      <w:r>
+        <w:t>from_to</w:t>
+      </w:r>
+      <w:proofErr w:type="spellEnd"/>
+      <w:r>
+        <w:t>». Der Hintergedanke ist, dass «</w:t>
+      </w:r>
+      <w:proofErr w:type="spellStart"/>
+      <w:r>
+        <w:t>from</w:t>
+      </w:r>
+      <w:proofErr w:type="spellEnd"/>
+      <w:r>
+        <w:t>» den Wert 0 hat und «</w:t>
+      </w:r>
+      <w:proofErr w:type="spellStart"/>
+      <w:r>
+        <w:t>to</w:t>
+      </w:r>
+      <w:proofErr w:type="spellEnd"/>
+      <w:r>
+        <w:t xml:space="preserve">» den Wert 1. So solle ein Boolean nachgeahmt werden, da dieser Datentyp bei MySQL nicht vorhanden ist. Es wurde der Kleinste Datentyp </w:t>
+      </w:r>
+      <w:proofErr w:type="spellStart"/>
+      <w:r>
+        <w:t>tinyint</w:t>
+      </w:r>
+      <w:proofErr w:type="spellEnd"/>
+      <w:r>
+        <w:t xml:space="preserve"> (1) verwendet, um möglich</w:t>
+      </w:r>
+      <w:r>
+        <w:t>st wenig zusätzlichen Speicher zu verwenden.</w:t>
+      </w:r>
+    </w:p>
+    <w:p>
+      <w:pPr>
+        <w:pStyle w:val="berschrift2"/>
+      </w:pPr>
+      <w:r>
+        <w:t>Tabellen</w:t>
+      </w:r>
+      <w:r>
+        <w:t>planung</w:t>
+      </w:r>
+    </w:p>
     <w:tbl>
       <w:tblPr>
-        <w:tblStyle w:val="Tabellenraster"/>
+        <w:tblStyle w:val="Gitternetztabelle1hell"/>
         <w:tblW w:w="0" w:type="auto"/>
-        <w:tblLook w:val="04A0" w:firstRow="1" w:lastRow="0" w:firstColumn="1" w:lastColumn="0" w:noHBand="0" w:noVBand="1"/>
+        <w:tblLook w:val="0420" w:firstRow="1" w:lastRow="0" w:firstColumn="0" w:lastColumn="0" w:noHBand="0" w:noVBand="1"/>
       </w:tblPr>
       <w:tblGrid>
         <w:gridCol w:w="2689"/>
         <w:gridCol w:w="2689"/>
       </w:tblGrid>
       <w:tr>
+        <w:trPr>
+          <w:cnfStyle w:val="100000000000" w:firstRow="1" w:lastRow="0" w:firstColumn="0" w:lastColumn="0" w:oddVBand="0" w:evenVBand="0" w:oddHBand="0" w:evenHBand="0" w:firstRowFirstColumn="0" w:firstRowLastColumn="0" w:lastRowFirstColumn="0" w:lastRowLastColumn="0"/>
+        </w:trPr>
         <w:tc>
           <w:tcPr>
             <w:tcW w:w="2689" w:type="dxa"/>
@@ -189,6 +336,54 @@
             <w:tcW w:w="2689" w:type="dxa"/>
           </w:tcPr>
           <w:p>
+            <w:proofErr w:type="spellStart"/>
+            <w:r>
+              <w:t>from_to</w:t>
+            </w:r>
+            <w:proofErr w:type="spellEnd"/>
+          </w:p>
+        </w:tc>
+        <w:tc>
+          <w:tcPr>
+            <w:tcW w:w="2689" w:type="dxa"/>
+          </w:tcPr>
+          <w:p>
+            <w:r>
+              <w:t>TINYINT (1)</w:t>
+            </w:r>
+          </w:p>
+        </w:tc>
+      </w:tr>
+      <w:tr>
+        <w:tc>
+          <w:tcPr>
+            <w:tcW w:w="2689" w:type="dxa"/>
+          </w:tcPr>
+          <w:p>
+            <w:proofErr w:type="spellStart"/>
+            <w:r>
+              <w:t>created</w:t>
+            </w:r>
+            <w:proofErr w:type="spellEnd"/>
+          </w:p>
+        </w:tc>
+        <w:tc>
+          <w:tcPr>
+            <w:tcW w:w="2689" w:type="dxa"/>
+          </w:tcPr>
+          <w:p>
+            <w:r>
+              <w:t>TIMESTAMP</w:t>
+            </w:r>
+          </w:p>
+        </w:tc>
+      </w:tr>
+      <w:tr>
+        <w:tc>
+          <w:tcPr>
+            <w:tcW w:w="2689" w:type="dxa"/>
+          </w:tcPr>
+          <w:p>
             <w:r>
               <w:t>user_</w:t>
             </w:r>
@@ -214,6 +409,9 @@
           <w:p>
             <w:r>
               <w:t>BIGINT</w:t>
+            </w:r>
+            <w:r>
+              <w:t xml:space="preserve"> (20)</w:t>
             </w:r>
           </w:p>
         </w:tc>
@@ -222,15 +420,18 @@
     <w:p/>
     <w:tbl>
       <w:tblPr>
-        <w:tblStyle w:val="Tabellenraster"/>
+        <w:tblStyle w:val="Gitternetztabelle1hell"/>
         <w:tblW w:w="0" w:type="auto"/>
-        <w:tblLook w:val="04A0" w:firstRow="1" w:lastRow="0" w:firstColumn="1" w:lastColumn="0" w:noHBand="0" w:noVBand="1"/>
+        <w:tblLook w:val="0420" w:firstRow="1" w:lastRow="0" w:firstColumn="0" w:lastColumn="0" w:noHBand="0" w:noVBand="1"/>
       </w:tblPr>
       <w:tblGrid>
         <w:gridCol w:w="2689"/>
         <w:gridCol w:w="2693"/>
       </w:tblGrid>
       <w:tr>
+        <w:trPr>
+          <w:cnfStyle w:val="100000000000" w:firstRow="1" w:lastRow="0" w:firstColumn="0" w:lastColumn="0" w:oddVBand="0" w:evenVBand="0" w:oddHBand="0" w:evenHBand="0" w:firstRowFirstColumn="0" w:firstRowLastColumn="0" w:lastRowFirstColumn="0" w:lastRowLastColumn="0"/>
+        </w:trPr>
         <w:tc>
           <w:tcPr>
             <w:tcW w:w="2689" w:type="dxa"/>
@@ -388,19 +589,42 @@
           </w:p>
         </w:tc>
       </w:tr>
+      <w:tr>
+        <w:tc>
+          <w:tcPr>
+            <w:tcW w:w="2689" w:type="dxa"/>
+          </w:tcPr>
+          <w:p>
+            <w:proofErr w:type="spellStart"/>
+            <w:r>
+              <w:t>created</w:t>
+            </w:r>
+            <w:proofErr w:type="spellEnd"/>
+          </w:p>
+        </w:tc>
+        <w:tc>
+          <w:tcPr>
+            <w:tcW w:w="2693" w:type="dxa"/>
+          </w:tcPr>
+          <w:p>
+            <w:r>
+              <w:t>TIMESTAMP</w:t>
+            </w:r>
+          </w:p>
+        </w:tc>
+      </w:tr>
     </w:tbl>
     <w:p/>
     <w:p>
       <w:pPr>
-        <w:rPr>
-          <w:b/>
-        </w:rPr>
+        <w:pStyle w:val="berschrift2"/>
       </w:pPr>
       <w:r>
-        <w:rPr>
-          <w:b/>
-        </w:rPr>
-        <w:t xml:space="preserve">ERM: </w:t>
+        <w:lastRenderedPageBreak/>
+        <w:t>ER</w:t>
+      </w:r>
+      <w:r>
+        <w:t>D der erstellten Datenbank</w:t>
       </w:r>
     </w:p>
     <w:p>
@@ -411,14 +635,13 @@
       </w:pPr>
       <w:r>
         <w:rPr>
-          <w:b/>
           <w:noProof/>
         </w:rPr>
         <w:drawing>
           <wp:inline distT="0" distB="0" distL="0" distR="0">
-            <wp:extent cx="2590800" cy="4404360"/>
+            <wp:extent cx="2590800" cy="5189220"/>
             <wp:effectExtent l="0" t="0" r="0" b="0"/>
-            <wp:docPr id="1" name="Grafik 1"/>
+            <wp:docPr id="3" name="Grafik 3"/>
             <wp:cNvGraphicFramePr>
               <a:graphicFrameLocks xmlns:a="http://schemas.openxmlformats.org/drawingml/2006/main" noChangeAspect="1"/>
             </wp:cNvGraphicFramePr>
@@ -426,7 +649,7 @@
               <a:graphicData uri="http://schemas.openxmlformats.org/drawingml/2006/picture">
                 <pic:pic xmlns:pic="http://schemas.openxmlformats.org/drawingml/2006/picture">
                   <pic:nvPicPr>
-                    <pic:cNvPr id="0" name="Picture 1"/>
+                    <pic:cNvPr id="0" name="Picture 3"/>
                     <pic:cNvPicPr>
                       <a:picLocks noChangeAspect="1" noChangeArrowheads="1"/>
                     </pic:cNvPicPr>
@@ -447,7 +670,7 @@
                   <pic:spPr bwMode="auto">
                     <a:xfrm>
                       <a:off x="0" y="0"/>
-                      <a:ext cx="2590800" cy="4404360"/>
+                      <a:ext cx="2590800" cy="5189220"/>
                     </a:xfrm>
                     <a:prstGeom prst="rect">
                       <a:avLst/>
@@ -466,864 +689,236 @@
     </w:p>
     <w:p>
       <w:pPr>
-        <w:rPr>
-          <w:b/>
-          <w:lang w:val="en-GB"/>
-        </w:rPr>
+        <w:pStyle w:val="berschrift1"/>
       </w:pPr>
       <w:r>
-        <w:rPr>
-          <w:b/>
-          <w:lang w:val="en-GB"/>
-        </w:rPr>
-        <w:t>SQL:</w:t>
+        <w:t>SQL</w:t>
+      </w:r>
+    </w:p>
+    <w:p>
+      <w:r>
+        <w:t>Um mit der Applikation auf die Datenbank zugreifen zu können, wird die Datenbank an sich benötigt und ein User mit entsprechenden Berechtigungen. Für die Entwicklungsumgebung können die folgenden Statements verwendet werden:</w:t>
       </w:r>
     </w:p>
     <w:p>
       <w:pPr>
-        <w:rPr>
-          <w:b/>
+        <w:ind w:left="708"/>
+        <w:rPr>
           <w:lang w:val="en-GB"/>
         </w:rPr>
       </w:pPr>
       <w:r>
         <w:rPr>
-          <w:b/>
           <w:lang w:val="en-GB"/>
         </w:rPr>
-        <w:t>User</w:t>
-      </w:r>
-      <w:r>
-        <w:rPr>
-          <w:b/>
+        <w:t xml:space="preserve">DROP DATABASE IF EXISTS </w:t>
+      </w:r>
+      <w:proofErr w:type="spellStart"/>
+      <w:r>
+        <w:rPr>
           <w:lang w:val="en-GB"/>
         </w:rPr>
-        <w:t>-table</w:t>
-      </w:r>
-      <w:r>
-        <w:rPr>
-          <w:b/>
+        <w:t>travelr</w:t>
+      </w:r>
+      <w:proofErr w:type="spellEnd"/>
+      <w:r>
+        <w:rPr>
           <w:lang w:val="en-GB"/>
         </w:rPr>
-        <w:t>:</w:t>
+        <w:t xml:space="preserve">; </w:t>
+      </w:r>
+      <w:r>
+        <w:rPr>
+          <w:lang w:val="en-GB"/>
+        </w:rPr>
+        <w:br/>
+      </w:r>
+      <w:r>
+        <w:rPr>
+          <w:lang w:val="en-GB"/>
+        </w:rPr>
+        <w:t xml:space="preserve">CREATE DATABASE </w:t>
+      </w:r>
+      <w:proofErr w:type="spellStart"/>
+      <w:r>
+        <w:rPr>
+          <w:lang w:val="en-GB"/>
+        </w:rPr>
+        <w:t>travelr</w:t>
+      </w:r>
+      <w:proofErr w:type="spellEnd"/>
+      <w:r>
+        <w:rPr>
+          <w:lang w:val="en-GB"/>
+        </w:rPr>
+        <w:t xml:space="preserve">; </w:t>
+      </w:r>
+      <w:r>
+        <w:rPr>
+          <w:lang w:val="en-GB"/>
+        </w:rPr>
+        <w:br/>
+      </w:r>
+      <w:r>
+        <w:rPr>
+          <w:lang w:val="en-GB"/>
+        </w:rPr>
+        <w:t>DROP USER IF EXISTS '</w:t>
+      </w:r>
+      <w:proofErr w:type="spellStart"/>
+      <w:r>
+        <w:rPr>
+          <w:lang w:val="en-GB"/>
+        </w:rPr>
+        <w:t>travelr</w:t>
+      </w:r>
+      <w:r>
+        <w:rPr>
+          <w:lang w:val="en-GB"/>
+        </w:rPr>
+        <w:t>user</w:t>
+      </w:r>
+      <w:proofErr w:type="spellEnd"/>
+      <w:r>
+        <w:rPr>
+          <w:lang w:val="en-GB"/>
+        </w:rPr>
+        <w:t xml:space="preserve">'@'localhost'; </w:t>
+      </w:r>
+      <w:r>
+        <w:rPr>
+          <w:lang w:val="en-GB"/>
+        </w:rPr>
+        <w:br/>
+      </w:r>
+      <w:r>
+        <w:rPr>
+          <w:lang w:val="en-GB"/>
+        </w:rPr>
+        <w:t>CREATE USER '</w:t>
+      </w:r>
+      <w:proofErr w:type="spellStart"/>
+      <w:r>
+        <w:rPr>
+          <w:lang w:val="en-GB"/>
+        </w:rPr>
+        <w:t>travelr</w:t>
+      </w:r>
+      <w:r>
+        <w:rPr>
+          <w:lang w:val="en-GB"/>
+        </w:rPr>
+        <w:t>user</w:t>
+      </w:r>
+      <w:proofErr w:type="spellEnd"/>
+      <w:r>
+        <w:rPr>
+          <w:lang w:val="en-GB"/>
+        </w:rPr>
+        <w:t xml:space="preserve">'@'localhost' IDENTIFIED BY '123qweasd'; </w:t>
+      </w:r>
+      <w:r>
+        <w:rPr>
+          <w:lang w:val="en-GB"/>
+        </w:rPr>
+        <w:br/>
+      </w:r>
+      <w:r>
+        <w:rPr>
+          <w:lang w:val="en-GB"/>
+        </w:rPr>
+        <w:t xml:space="preserve">GRANT ALL PRIVILEGES ON </w:t>
+      </w:r>
+      <w:proofErr w:type="gramStart"/>
+      <w:r>
+        <w:rPr>
+          <w:lang w:val="en-GB"/>
+        </w:rPr>
+        <w:t>travelr</w:t>
+      </w:r>
+      <w:r>
+        <w:rPr>
+          <w:lang w:val="en-GB"/>
+        </w:rPr>
+        <w:t>.*</w:t>
+      </w:r>
+      <w:proofErr w:type="gramEnd"/>
+      <w:r>
+        <w:rPr>
+          <w:lang w:val="en-GB"/>
+        </w:rPr>
+        <w:t xml:space="preserve"> TO '</w:t>
+      </w:r>
+      <w:proofErr w:type="spellStart"/>
+      <w:r>
+        <w:rPr>
+          <w:lang w:val="en-GB"/>
+        </w:rPr>
+        <w:t>travelr</w:t>
+      </w:r>
+      <w:r>
+        <w:rPr>
+          <w:lang w:val="en-GB"/>
+        </w:rPr>
+        <w:t>user</w:t>
+      </w:r>
+      <w:proofErr w:type="spellEnd"/>
+      <w:r>
+        <w:rPr>
+          <w:lang w:val="en-GB"/>
+        </w:rPr>
+        <w:t>'@'localhost';</w:t>
+      </w:r>
+    </w:p>
+    <w:p>
+      <w:r>
+        <w:t>F</w:t>
+      </w:r>
+      <w:r>
+        <w:t xml:space="preserve">ür eine Produktive Umgebung sollte jedoch ein sichereres Passwort verwendet werden, welches auch nicht </w:t>
+      </w:r>
+      <w:r>
+        <w:t xml:space="preserve">auf einem Öffentlichen </w:t>
+      </w:r>
+      <w:proofErr w:type="spellStart"/>
+      <w:r>
+        <w:t>Git</w:t>
+      </w:r>
+      <w:proofErr w:type="spellEnd"/>
+      <w:r>
+        <w:t>-Repository abgelegt ist.</w:t>
       </w:r>
     </w:p>
     <w:p>
       <w:pPr>
-        <w:rPr>
-          <w:lang w:val="en-GB"/>
-        </w:rPr>
+        <w:tabs>
+          <w:tab w:val="left" w:pos="2196"/>
+        </w:tabs>
       </w:pPr>
       <w:r>
-        <w:rPr>
-          <w:lang w:val="en-GB"/>
-        </w:rPr>
-        <w:t>create table user</w:t>
-      </w:r>
-    </w:p>
-    <w:p>
-      <w:pPr>
-        <w:rPr>
-          <w:lang w:val="en-GB"/>
-        </w:rPr>
-      </w:pPr>
-      <w:r>
-        <w:rPr>
-          <w:lang w:val="en-GB"/>
-        </w:rPr>
-        <w:t>(</w:t>
-      </w:r>
-    </w:p>
-    <w:p>
-      <w:pPr>
-        <w:rPr>
-          <w:lang w:val="en-GB"/>
-        </w:rPr>
-      </w:pPr>
-      <w:r>
-        <w:rPr>
-          <w:lang w:val="en-GB"/>
-        </w:rPr>
-        <w:lastRenderedPageBreak/>
-        <w:tab/>
+        <w:t>Die weiteren benötigten Statements können in der Datei «</w:t>
       </w:r>
       <w:proofErr w:type="spellStart"/>
       <w:r>
-        <w:rPr>
-          <w:lang w:val="en-GB"/>
-        </w:rPr>
-        <w:t>user_id</w:t>
+        <w:t>travelr.sql</w:t>
       </w:r>
       <w:proofErr w:type="spellEnd"/>
       <w:r>
-        <w:rPr>
-          <w:lang w:val="en-GB"/>
-        </w:rPr>
-        <w:t xml:space="preserve"> </w:t>
-      </w:r>
-      <w:proofErr w:type="spellStart"/>
-      <w:r>
-        <w:rPr>
-          <w:lang w:val="en-GB"/>
-        </w:rPr>
-        <w:t>bigint</w:t>
-      </w:r>
-      <w:proofErr w:type="spellEnd"/>
-      <w:r>
-        <w:rPr>
-          <w:lang w:val="en-GB"/>
-        </w:rPr>
-        <w:t xml:space="preserve"> </w:t>
-      </w:r>
-      <w:proofErr w:type="spellStart"/>
-      <w:r>
-        <w:rPr>
-          <w:lang w:val="en-GB"/>
-        </w:rPr>
-        <w:t>auto_increment</w:t>
-      </w:r>
-      <w:proofErr w:type="spellEnd"/>
-    </w:p>
-    <w:p>
-      <w:pPr>
-        <w:rPr>
-          <w:lang w:val="en-GB"/>
-        </w:rPr>
-      </w:pPr>
-      <w:r>
-        <w:rPr>
-          <w:lang w:val="en-GB"/>
-        </w:rPr>
-        <w:tab/>
-      </w:r>
-      <w:r>
-        <w:rPr>
-          <w:lang w:val="en-GB"/>
-        </w:rPr>
-        <w:tab/>
-        <w:t>primary key,</w:t>
-      </w:r>
-    </w:p>
-    <w:p>
-      <w:pPr>
-        <w:rPr>
-          <w:lang w:val="en-GB"/>
-        </w:rPr>
-      </w:pPr>
-      <w:r>
-        <w:rPr>
-          <w:lang w:val="en-GB"/>
-        </w:rPr>
-        <w:tab/>
-        <w:t xml:space="preserve">email </w:t>
-      </w:r>
-      <w:proofErr w:type="gramStart"/>
-      <w:r>
-        <w:rPr>
-          <w:lang w:val="en-GB"/>
-        </w:rPr>
-        <w:t>varchar(</w:t>
-      </w:r>
-      <w:proofErr w:type="gramEnd"/>
-      <w:r>
-        <w:rPr>
-          <w:lang w:val="en-GB"/>
-        </w:rPr>
-        <w:t>50) null,</w:t>
-      </w:r>
-    </w:p>
-    <w:p>
-      <w:pPr>
-        <w:rPr>
-          <w:lang w:val="en-GB"/>
-        </w:rPr>
-      </w:pPr>
-      <w:r>
-        <w:rPr>
-          <w:lang w:val="en-GB"/>
-        </w:rPr>
-        <w:tab/>
-        <w:t xml:space="preserve">password </w:t>
-      </w:r>
-      <w:proofErr w:type="gramStart"/>
-      <w:r>
-        <w:rPr>
-          <w:lang w:val="en-GB"/>
-        </w:rPr>
-        <w:t>varchar(</w:t>
-      </w:r>
-      <w:proofErr w:type="gramEnd"/>
-      <w:r>
-        <w:rPr>
-          <w:lang w:val="en-GB"/>
-        </w:rPr>
-        <w:t>100) null,</w:t>
-      </w:r>
-    </w:p>
-    <w:p>
-      <w:pPr>
-        <w:rPr>
-          <w:lang w:val="en-GB"/>
-        </w:rPr>
-      </w:pPr>
-      <w:r>
-        <w:rPr>
-          <w:lang w:val="en-GB"/>
-        </w:rPr>
-        <w:tab/>
-      </w:r>
-      <w:proofErr w:type="spellStart"/>
-      <w:r>
-        <w:rPr>
-          <w:lang w:val="en-GB"/>
-        </w:rPr>
-        <w:t>first_name</w:t>
-      </w:r>
-      <w:proofErr w:type="spellEnd"/>
-      <w:r>
-        <w:rPr>
-          <w:lang w:val="en-GB"/>
-        </w:rPr>
-        <w:t xml:space="preserve"> </w:t>
-      </w:r>
-      <w:proofErr w:type="gramStart"/>
-      <w:r>
-        <w:rPr>
-          <w:lang w:val="en-GB"/>
-        </w:rPr>
-        <w:t>varchar(</w:t>
-      </w:r>
-      <w:proofErr w:type="gramEnd"/>
-      <w:r>
-        <w:rPr>
-          <w:lang w:val="en-GB"/>
-        </w:rPr>
-        <w:t>30) null,</w:t>
-      </w:r>
-    </w:p>
-    <w:p>
-      <w:pPr>
-        <w:rPr>
-          <w:lang w:val="en-GB"/>
-        </w:rPr>
-      </w:pPr>
-      <w:r>
-        <w:rPr>
-          <w:lang w:val="en-GB"/>
-        </w:rPr>
-        <w:tab/>
-      </w:r>
-      <w:proofErr w:type="spellStart"/>
-      <w:r>
-        <w:rPr>
-          <w:lang w:val="en-GB"/>
-        </w:rPr>
-        <w:t>last_name</w:t>
-      </w:r>
-      <w:proofErr w:type="spellEnd"/>
-      <w:r>
-        <w:rPr>
-          <w:lang w:val="en-GB"/>
-        </w:rPr>
-        <w:t xml:space="preserve"> </w:t>
-      </w:r>
-      <w:proofErr w:type="gramStart"/>
-      <w:r>
-        <w:rPr>
-          <w:lang w:val="en-GB"/>
-        </w:rPr>
-        <w:t>varchar(</w:t>
-      </w:r>
-      <w:proofErr w:type="gramEnd"/>
-      <w:r>
-        <w:rPr>
-          <w:lang w:val="en-GB"/>
-        </w:rPr>
-        <w:t>30) null,</w:t>
-      </w:r>
-    </w:p>
-    <w:p>
-      <w:pPr>
-        <w:rPr>
-          <w:lang w:val="en-GB"/>
-        </w:rPr>
-      </w:pPr>
-      <w:r>
-        <w:rPr>
-          <w:lang w:val="en-GB"/>
-        </w:rPr>
-        <w:tab/>
-        <w:t xml:space="preserve">constraint </w:t>
-      </w:r>
-      <w:proofErr w:type="spellStart"/>
-      <w:r>
-        <w:rPr>
-          <w:lang w:val="en-GB"/>
-        </w:rPr>
-        <w:t>user_user_id_uindex</w:t>
-      </w:r>
-      <w:proofErr w:type="spellEnd"/>
-    </w:p>
-    <w:p>
-      <w:pPr>
-        <w:rPr>
-          <w:lang w:val="en-GB"/>
-        </w:rPr>
-      </w:pPr>
-      <w:r>
-        <w:rPr>
-          <w:lang w:val="en-GB"/>
-        </w:rPr>
-        <w:tab/>
-      </w:r>
-      <w:r>
-        <w:rPr>
-          <w:lang w:val="en-GB"/>
-        </w:rPr>
-        <w:tab/>
-      </w:r>
-      <w:r>
-        <w:rPr>
-          <w:lang w:val="en-GB"/>
-        </w:rPr>
-        <w:t>unique (</w:t>
-      </w:r>
-      <w:proofErr w:type="spellStart"/>
-      <w:r>
-        <w:rPr>
-          <w:lang w:val="en-GB"/>
-        </w:rPr>
-        <w:t>user_id</w:t>
-      </w:r>
-      <w:proofErr w:type="spellEnd"/>
-      <w:r>
-        <w:rPr>
-          <w:lang w:val="en-GB"/>
-        </w:rPr>
-        <w:t>)</w:t>
-      </w:r>
-    </w:p>
-    <w:p>
-      <w:pPr>
-        <w:rPr>
-          <w:lang w:val="en-GB"/>
-        </w:rPr>
-      </w:pPr>
-      <w:r>
-        <w:rPr>
-          <w:lang w:val="en-GB"/>
-        </w:rPr>
-        <w:t>)</w:t>
-      </w:r>
-    </w:p>
-    <w:p>
-      <w:pPr>
-        <w:rPr>
-          <w:lang w:val="en-GB"/>
-        </w:rPr>
-      </w:pPr>
-      <w:r>
-        <w:rPr>
-          <w:lang w:val="en-GB"/>
-        </w:rPr>
-        <w:t>;</w:t>
-      </w:r>
-    </w:p>
-    <w:p>
-      <w:pPr>
-        <w:rPr>
-          <w:b/>
-          <w:lang w:val="en-GB"/>
-        </w:rPr>
-      </w:pPr>
-      <w:r>
-        <w:rPr>
-          <w:b/>
-          <w:lang w:val="en-GB"/>
-        </w:rPr>
-        <w:t>Request</w:t>
-      </w:r>
-      <w:r>
-        <w:rPr>
-          <w:b/>
-          <w:lang w:val="en-GB"/>
-        </w:rPr>
-        <w:t>-table</w:t>
-      </w:r>
-      <w:r>
-        <w:rPr>
-          <w:b/>
-          <w:lang w:val="en-GB"/>
-        </w:rPr>
-        <w:t>:</w:t>
-      </w:r>
-    </w:p>
-    <w:p>
-      <w:pPr>
-        <w:rPr>
-          <w:lang w:val="en-GB"/>
-        </w:rPr>
-      </w:pPr>
-      <w:r>
-        <w:rPr>
-          <w:lang w:val="en-GB"/>
-        </w:rPr>
-        <w:t>create table request</w:t>
-      </w:r>
-    </w:p>
-    <w:p>
-      <w:pPr>
-        <w:rPr>
-          <w:lang w:val="en-GB"/>
-        </w:rPr>
-      </w:pPr>
-      <w:r>
-        <w:rPr>
-          <w:lang w:val="en-GB"/>
-        </w:rPr>
-        <w:t>(</w:t>
-      </w:r>
-    </w:p>
-    <w:p>
-      <w:pPr>
-        <w:rPr>
-          <w:lang w:val="en-GB"/>
-        </w:rPr>
-      </w:pPr>
-      <w:r>
-        <w:rPr>
-          <w:lang w:val="en-GB"/>
-        </w:rPr>
-        <w:tab/>
-      </w:r>
-      <w:proofErr w:type="spellStart"/>
-      <w:r>
-        <w:rPr>
-          <w:lang w:val="en-GB"/>
-        </w:rPr>
-        <w:t>request_id</w:t>
-      </w:r>
-      <w:proofErr w:type="spellEnd"/>
-      <w:r>
-        <w:rPr>
-          <w:lang w:val="en-GB"/>
-        </w:rPr>
-        <w:t xml:space="preserve"> </w:t>
-      </w:r>
-      <w:proofErr w:type="spellStart"/>
-      <w:r>
-        <w:rPr>
-          <w:lang w:val="en-GB"/>
-        </w:rPr>
-        <w:t>bigint</w:t>
-      </w:r>
-      <w:proofErr w:type="spellEnd"/>
-      <w:r>
-        <w:rPr>
-          <w:lang w:val="en-GB"/>
-        </w:rPr>
-        <w:t xml:space="preserve"> </w:t>
-      </w:r>
-      <w:proofErr w:type="spellStart"/>
-      <w:r>
-        <w:rPr>
-          <w:lang w:val="en-GB"/>
-        </w:rPr>
-        <w:t>auto_increment</w:t>
-      </w:r>
-      <w:proofErr w:type="spellEnd"/>
-    </w:p>
-    <w:p>
-      <w:pPr>
-        <w:rPr>
-          <w:lang w:val="en-GB"/>
-        </w:rPr>
-      </w:pPr>
-      <w:r>
-        <w:rPr>
-          <w:lang w:val="en-GB"/>
-        </w:rPr>
-        <w:tab/>
-      </w:r>
-      <w:r>
-        <w:rPr>
-          <w:lang w:val="en-GB"/>
-        </w:rPr>
-        <w:tab/>
-        <w:t>primary key,</w:t>
-      </w:r>
-    </w:p>
-    <w:p>
-      <w:pPr>
-        <w:rPr>
-          <w:lang w:val="en-GB"/>
-        </w:rPr>
-      </w:pPr>
-      <w:r>
-        <w:rPr>
-          <w:lang w:val="en-GB"/>
-        </w:rPr>
-        <w:tab/>
-        <w:t xml:space="preserve">destination </w:t>
-      </w:r>
-      <w:proofErr w:type="gramStart"/>
-      <w:r>
-        <w:rPr>
-          <w:lang w:val="en-GB"/>
-        </w:rPr>
-        <w:t>varchar(</w:t>
-      </w:r>
-      <w:proofErr w:type="gramEnd"/>
-      <w:r>
-        <w:rPr>
-          <w:lang w:val="en-GB"/>
-        </w:rPr>
-        <w:t>50) null,</w:t>
-      </w:r>
-    </w:p>
-    <w:p>
-      <w:pPr>
-        <w:rPr>
-          <w:lang w:val="en-GB"/>
-        </w:rPr>
-      </w:pPr>
-      <w:r>
-        <w:rPr>
-          <w:lang w:val="en-GB"/>
-        </w:rPr>
-        <w:tab/>
-        <w:t xml:space="preserve">departure </w:t>
-      </w:r>
-      <w:proofErr w:type="gramStart"/>
-      <w:r>
-        <w:rPr>
-          <w:lang w:val="en-GB"/>
-        </w:rPr>
-        <w:t>varchar(</w:t>
-      </w:r>
-      <w:proofErr w:type="gramEnd"/>
-      <w:r>
-        <w:rPr>
-          <w:lang w:val="en-GB"/>
-        </w:rPr>
-        <w:t>50) null,</w:t>
-      </w:r>
-    </w:p>
-    <w:p>
-      <w:pPr>
-        <w:rPr>
-          <w:lang w:val="en-GB"/>
-        </w:rPr>
-      </w:pPr>
-      <w:r>
-        <w:rPr>
-          <w:lang w:val="en-GB"/>
-        </w:rPr>
-        <w:tab/>
-        <w:t xml:space="preserve">datetime </w:t>
-      </w:r>
-      <w:proofErr w:type="spellStart"/>
-      <w:r>
-        <w:rPr>
-          <w:lang w:val="en-GB"/>
-        </w:rPr>
-        <w:t>datetime</w:t>
-      </w:r>
-      <w:proofErr w:type="spellEnd"/>
-      <w:r>
-        <w:rPr>
-          <w:lang w:val="en-GB"/>
-        </w:rPr>
-        <w:t xml:space="preserve"> null,</w:t>
-      </w:r>
-    </w:p>
-    <w:p>
-      <w:pPr>
-        <w:rPr>
-          <w:lang w:val="en-GB"/>
-        </w:rPr>
-      </w:pPr>
-      <w:r>
-        <w:rPr>
-          <w:lang w:val="en-GB"/>
-        </w:rPr>
-        <w:tab/>
-        <w:t>user_id__</w:t>
-      </w:r>
-      <w:proofErr w:type="spellStart"/>
-      <w:r>
-        <w:rPr>
-          <w:lang w:val="en-GB"/>
-        </w:rPr>
-        <w:t>fk</w:t>
-      </w:r>
-      <w:proofErr w:type="spellEnd"/>
-      <w:r>
-        <w:rPr>
-          <w:lang w:val="en-GB"/>
-        </w:rPr>
-        <w:t xml:space="preserve"> </w:t>
-      </w:r>
-      <w:proofErr w:type="spellStart"/>
-      <w:r>
-        <w:rPr>
-          <w:lang w:val="en-GB"/>
-        </w:rPr>
-        <w:t>bigint</w:t>
-      </w:r>
-      <w:proofErr w:type="spellEnd"/>
-      <w:r>
-        <w:rPr>
-          <w:lang w:val="en-GB"/>
-        </w:rPr>
-        <w:t xml:space="preserve"> null,</w:t>
-      </w:r>
-    </w:p>
-    <w:p>
-      <w:pPr>
-        <w:rPr>
-          <w:lang w:val="en-GB"/>
-        </w:rPr>
-      </w:pPr>
-      <w:r>
-        <w:rPr>
-          <w:lang w:val="en-GB"/>
-        </w:rPr>
-        <w:tab/>
-        <w:t xml:space="preserve">constraint </w:t>
-      </w:r>
-      <w:proofErr w:type="spellStart"/>
-      <w:r>
-        <w:rPr>
-          <w:lang w:val="en-GB"/>
-        </w:rPr>
-        <w:t>request_request_id_uindex</w:t>
-      </w:r>
-      <w:proofErr w:type="spellEnd"/>
-    </w:p>
-    <w:p>
-      <w:pPr>
-        <w:rPr>
-          <w:lang w:val="en-GB"/>
-        </w:rPr>
-      </w:pPr>
-      <w:r>
-        <w:rPr>
-          <w:lang w:val="en-GB"/>
-        </w:rPr>
-        <w:tab/>
-      </w:r>
-      <w:r>
-        <w:rPr>
-          <w:lang w:val="en-GB"/>
-        </w:rPr>
-        <w:tab/>
-        <w:t>unique (</w:t>
-      </w:r>
-      <w:proofErr w:type="spellStart"/>
-      <w:r>
-        <w:rPr>
-          <w:lang w:val="en-GB"/>
-        </w:rPr>
-        <w:t>request_id</w:t>
-      </w:r>
-      <w:proofErr w:type="spellEnd"/>
-      <w:r>
-        <w:rPr>
-          <w:lang w:val="en-GB"/>
-        </w:rPr>
-        <w:t>),</w:t>
-      </w:r>
-    </w:p>
-    <w:p>
-      <w:pPr>
-        <w:rPr>
-          <w:lang w:val="en-GB"/>
-        </w:rPr>
-      </w:pPr>
-      <w:r>
-        <w:rPr>
-          <w:lang w:val="en-GB"/>
-        </w:rPr>
-        <w:tab/>
-        <w:t>constraint user_id__</w:t>
-      </w:r>
-      <w:proofErr w:type="spellStart"/>
-      <w:r>
-        <w:rPr>
-          <w:lang w:val="en-GB"/>
-        </w:rPr>
-        <w:t>fk</w:t>
-      </w:r>
-      <w:proofErr w:type="spellEnd"/>
-    </w:p>
-    <w:p>
-      <w:pPr>
-        <w:rPr>
-          <w:lang w:val="en-GB"/>
-        </w:rPr>
-      </w:pPr>
-      <w:r>
-        <w:rPr>
-          <w:lang w:val="en-GB"/>
-        </w:rPr>
-        <w:tab/>
-      </w:r>
-      <w:r>
-        <w:rPr>
-          <w:lang w:val="en-GB"/>
-        </w:rPr>
-        <w:tab/>
-        <w:t>foreign key (user_id__</w:t>
-      </w:r>
-      <w:proofErr w:type="spellStart"/>
-      <w:r>
-        <w:rPr>
-          <w:lang w:val="en-GB"/>
-        </w:rPr>
-        <w:t>fk</w:t>
-      </w:r>
-      <w:proofErr w:type="spellEnd"/>
-      <w:r>
-        <w:rPr>
-          <w:lang w:val="en-GB"/>
-        </w:rPr>
-        <w:t>) references user (</w:t>
-      </w:r>
-      <w:proofErr w:type="spellStart"/>
-      <w:r>
-        <w:rPr>
-          <w:lang w:val="en-GB"/>
-        </w:rPr>
-        <w:t>user_id</w:t>
-      </w:r>
-      <w:proofErr w:type="spellEnd"/>
-      <w:r>
-        <w:rPr>
-          <w:lang w:val="en-GB"/>
-        </w:rPr>
-        <w:t>)</w:t>
-      </w:r>
-    </w:p>
-    <w:p>
-      <w:pPr>
-        <w:rPr>
-          <w:lang w:val="en-GB"/>
-        </w:rPr>
-      </w:pPr>
-      <w:r>
-        <w:rPr>
-          <w:lang w:val="en-GB"/>
-        </w:rPr>
-        <w:t>)</w:t>
-      </w:r>
-    </w:p>
-    <w:p>
-      <w:pPr>
-        <w:rPr>
-          <w:lang w:val="en-GB"/>
-        </w:rPr>
-      </w:pPr>
-      <w:r>
-        <w:rPr>
-          <w:lang w:val="en-GB"/>
-        </w:rPr>
-        <w:t>;</w:t>
-      </w:r>
-    </w:p>
-    <w:p>
-      <w:pPr>
-        <w:rPr>
-          <w:lang w:val="en-GB"/>
-        </w:rPr>
-      </w:pPr>
-    </w:p>
-    <w:p>
-      <w:pPr>
-        <w:rPr>
-          <w:lang w:val="en-GB"/>
-        </w:rPr>
-      </w:pPr>
-      <w:r>
-        <w:rPr>
-          <w:lang w:val="en-GB"/>
-        </w:rPr>
-        <w:t>create index user_id__</w:t>
-      </w:r>
-      <w:proofErr w:type="spellStart"/>
-      <w:r>
-        <w:rPr>
-          <w:lang w:val="en-GB"/>
-        </w:rPr>
-        <w:t>fk</w:t>
-      </w:r>
-      <w:proofErr w:type="spellEnd"/>
-    </w:p>
-    <w:p>
-      <w:pPr>
-        <w:rPr>
-          <w:lang w:val="en-GB"/>
-        </w:rPr>
-      </w:pPr>
-      <w:r>
-        <w:rPr>
-          <w:lang w:val="en-GB"/>
-        </w:rPr>
-        <w:tab/>
-        <w:t>on request (user_id__</w:t>
-      </w:r>
-      <w:proofErr w:type="spellStart"/>
-      <w:r>
-        <w:rPr>
-          <w:lang w:val="en-GB"/>
-        </w:rPr>
-        <w:t>fk</w:t>
-      </w:r>
-      <w:proofErr w:type="spellEnd"/>
-      <w:r>
-        <w:rPr>
-          <w:lang w:val="en-GB"/>
-        </w:rPr>
-        <w:t>)</w:t>
-      </w:r>
-    </w:p>
-    <w:p>
-      <w:r>
-        <w:t>;</w:t>
-      </w:r>
-    </w:p>
-    <w:p/>
-    <w:p>
-      <w:pPr>
-        <w:rPr>
-          <w:b/>
-        </w:rPr>
-      </w:pPr>
-      <w:r>
-        <w:rPr>
-          <w:b/>
-        </w:rPr>
-        <w:t xml:space="preserve">INSERT Statement: </w:t>
-      </w:r>
-    </w:p>
-    <w:p>
-      <w:r>
-        <w:t xml:space="preserve">Die </w:t>
-      </w:r>
-      <w:proofErr w:type="spellStart"/>
-      <w:r>
-        <w:t>insert</w:t>
-      </w:r>
-      <w:proofErr w:type="spellEnd"/>
-      <w:r>
-        <w:t xml:space="preserve"> Statements b</w:t>
-      </w:r>
-      <w:r>
-        <w:t>efinden sich in externen Files.</w:t>
+        <w:t>» gefunden werden.</w:t>
+      </w:r>
+      <w:r>
+        <w:t xml:space="preserve"> Das File beinhaltet die </w:t>
+      </w:r>
+      <w:r>
+        <w:t>Definition</w:t>
+      </w:r>
+      <w:r>
+        <w:t xml:space="preserve"> der Tabellen sowie einige Beispieldatensätze.</w:t>
       </w:r>
       <w:bookmarkStart w:id="0" w:name="_GoBack"/>
       <w:bookmarkEnd w:id="0"/>
     </w:p>
+    <w:p/>
     <w:sectPr>
       <w:headerReference w:type="default" r:id="rId7"/>
       <w:footerReference w:type="default" r:id="rId8"/>
@@ -1395,7 +990,7 @@
       <w:rPr>
         <w:noProof/>
       </w:rPr>
-      <w:t>22.11.2018</w:t>
+      <w:t>04.12.2018</w:t>
     </w:r>
     <w:r>
       <w:rPr>
@@ -1936,7 +1531,6 @@
     <w:next w:val="Standard"/>
     <w:link w:val="berschrift2Zchn"/>
     <w:uiPriority w:val="9"/>
-    <w:semiHidden/>
     <w:unhideWhenUsed/>
     <w:qFormat/>
     <w:rsid w:val="00A22430"/>
@@ -2205,7 +1799,6 @@
     <w:basedOn w:val="Absatz-Standardschriftart"/>
     <w:link w:val="berschrift2"/>
     <w:uiPriority w:val="9"/>
-    <w:semiHidden/>
     <w:rsid w:val="00A22430"/>
     <w:rPr>
       <w:rFonts w:asciiTheme="majorHAnsi" w:eastAsiaTheme="majorEastAsia" w:hAnsiTheme="majorHAnsi" w:cstheme="majorBidi"/>
@@ -2585,6 +2178,63 @@
         <w:insideV w:val="single" w:sz="4" w:space="0" w:color="auto"/>
       </w:tblBorders>
     </w:tblPr>
+  </w:style>
+  <w:style w:type="table" w:styleId="Gitternetztabelle1hell">
+    <w:name w:val="Grid Table 1 Light"/>
+    <w:basedOn w:val="NormaleTabelle"/>
+    <w:uiPriority w:val="46"/>
+    <w:rsid w:val="00A03AF1"/>
+    <w:pPr>
+      <w:spacing w:after="0" w:line="240" w:lineRule="auto"/>
+    </w:pPr>
+    <w:tblPr>
+      <w:tblStyleRowBandSize w:val="1"/>
+      <w:tblStyleColBandSize w:val="1"/>
+      <w:tblBorders>
+        <w:top w:val="single" w:sz="4" w:space="0" w:color="999999" w:themeColor="text1" w:themeTint="66"/>
+        <w:left w:val="single" w:sz="4" w:space="0" w:color="999999" w:themeColor="text1" w:themeTint="66"/>
+        <w:bottom w:val="single" w:sz="4" w:space="0" w:color="999999" w:themeColor="text1" w:themeTint="66"/>
+        <w:right w:val="single" w:sz="4" w:space="0" w:color="999999" w:themeColor="text1" w:themeTint="66"/>
+        <w:insideH w:val="single" w:sz="4" w:space="0" w:color="999999" w:themeColor="text1" w:themeTint="66"/>
+        <w:insideV w:val="single" w:sz="4" w:space="0" w:color="999999" w:themeColor="text1" w:themeTint="66"/>
+      </w:tblBorders>
+    </w:tblPr>
+    <w:tblStylePr w:type="firstRow">
+      <w:rPr>
+        <w:b/>
+        <w:bCs/>
+      </w:rPr>
+      <w:tblPr/>
+      <w:tcPr>
+        <w:tcBorders>
+          <w:bottom w:val="single" w:sz="12" w:space="0" w:color="666666" w:themeColor="text1" w:themeTint="99"/>
+        </w:tcBorders>
+      </w:tcPr>
+    </w:tblStylePr>
+    <w:tblStylePr w:type="lastRow">
+      <w:rPr>
+        <w:b/>
+        <w:bCs/>
+      </w:rPr>
+      <w:tblPr/>
+      <w:tcPr>
+        <w:tcBorders>
+          <w:top w:val="double" w:sz="2" w:space="0" w:color="666666" w:themeColor="text1" w:themeTint="99"/>
+        </w:tcBorders>
+      </w:tcPr>
+    </w:tblStylePr>
+    <w:tblStylePr w:type="firstCol">
+      <w:rPr>
+        <w:b/>
+        <w:bCs/>
+      </w:rPr>
+    </w:tblStylePr>
+    <w:tblStylePr w:type="lastCol">
+      <w:rPr>
+        <w:b/>
+        <w:bCs/>
+      </w:rPr>
+    </w:tblStylePr>
   </w:style>
 </w:styles>
 </file>

</xml_diff>